<commit_message>
todays meeting with Yang
</commit_message>
<xml_diff>
--- a/Documentation/6.0 Meetings/Meetings with Yang/Meeting 17.10.14.docx
+++ b/Documentation/6.0 Meetings/Meetings with Yang/Meeting 17.10.14.docx
@@ -205,7 +205,13 @@
               <w:cnfStyle w:val="000000010000" w:firstRow="0" w:lastRow="0" w:firstColumn="0" w:lastColumn="0" w:oddVBand="0" w:evenVBand="0" w:oddHBand="0" w:evenHBand="1" w:firstRowFirstColumn="0" w:firstRowLastColumn="0" w:lastRowFirstColumn="0" w:lastRowLastColumn="0"/>
             </w:pPr>
             <w:r>
-              <w:t>All present &amp; Yang</w:t>
+              <w:t xml:space="preserve">All </w:t>
+            </w:r>
+            <w:r>
+              <w:t xml:space="preserve">group </w:t>
+            </w:r>
+            <w:r>
+              <w:t>present &amp; Yang</w:t>
             </w:r>
           </w:p>
         </w:tc>
@@ -253,12 +259,6 @@
               <w:rPr>
                 <w:b w:val="0"/>
               </w:rPr>
-              <w:t xml:space="preserve"> </w:t>
-            </w:r>
-            <w:r>
-              <w:rPr>
-                <w:b w:val="0"/>
-              </w:rPr>
               <w:t xml:space="preserve">Show Yang all current work </w:t>
             </w:r>
           </w:p>
@@ -276,15 +276,28 @@
               </w:rPr>
               <w:t xml:space="preserve">Review Database design </w:t>
             </w:r>
-            <w:bookmarkStart w:id="0" w:name="_GoBack"/>
-            <w:bookmarkEnd w:id="0"/>
+          </w:p>
+          <w:p>
+            <w:pPr>
+              <w:pStyle w:val="ListParagraph"/>
+              <w:numPr>
+                <w:ilvl w:val="0"/>
+                <w:numId w:val="1"/>
+              </w:numPr>
+            </w:pPr>
+            <w:r>
+              <w:rPr>
+                <w:b w:val="0"/>
+              </w:rPr>
+              <w:t>Up and running on raptor</w:t>
+            </w:r>
           </w:p>
         </w:tc>
       </w:tr>
       <w:tr>
         <w:trPr>
           <w:cnfStyle w:val="000000010000" w:firstRow="0" w:lastRow="0" w:firstColumn="0" w:lastColumn="0" w:oddVBand="0" w:evenVBand="0" w:oddHBand="0" w:evenHBand="1" w:firstRowFirstColumn="0" w:firstRowLastColumn="0" w:lastRowFirstColumn="0" w:lastRowLastColumn="0"/>
-          <w:trHeight w:val="2952"/>
+          <w:trHeight w:val="3531"/>
         </w:trPr>
         <w:tc>
           <w:tcPr>
@@ -297,12 +310,181 @@
               <w:t>Discussion:</w:t>
             </w:r>
           </w:p>
-          <w:p/>
-          <w:p/>
-          <w:p/>
-          <w:p/>
-          <w:p/>
-          <w:p/>
+          <w:p>
+            <w:pPr>
+              <w:pStyle w:val="ListParagraph"/>
+              <w:numPr>
+                <w:ilvl w:val="0"/>
+                <w:numId w:val="3"/>
+              </w:numPr>
+            </w:pPr>
+            <w:r>
+              <w:rPr>
+                <w:b w:val="0"/>
+              </w:rPr>
+              <w:t xml:space="preserve">Database not been pushed, so </w:t>
+            </w:r>
+            <w:proofErr w:type="gramStart"/>
+            <w:r>
+              <w:rPr>
+                <w:b w:val="0"/>
+              </w:rPr>
+              <w:t>can not</w:t>
+            </w:r>
+            <w:proofErr w:type="gramEnd"/>
+            <w:r>
+              <w:rPr>
+                <w:b w:val="0"/>
+              </w:rPr>
+              <w:t xml:space="preserve"> show Yang this week. Make sure shown next week. </w:t>
+            </w:r>
+          </w:p>
+          <w:p>
+            <w:pPr>
+              <w:pStyle w:val="ListParagraph"/>
+              <w:numPr>
+                <w:ilvl w:val="0"/>
+                <w:numId w:val="3"/>
+              </w:numPr>
+            </w:pPr>
+            <w:r>
+              <w:rPr>
+                <w:b w:val="0"/>
+              </w:rPr>
+              <w:t>Show</w:t>
+            </w:r>
+            <w:r>
+              <w:rPr>
+                <w:b w:val="0"/>
+              </w:rPr>
+              <w:t xml:space="preserve"> automated tests</w:t>
+            </w:r>
+          </w:p>
+          <w:p>
+            <w:pPr>
+              <w:pStyle w:val="ListParagraph"/>
+              <w:numPr>
+                <w:ilvl w:val="0"/>
+                <w:numId w:val="3"/>
+              </w:numPr>
+            </w:pPr>
+            <w:r>
+              <w:rPr>
+                <w:b w:val="0"/>
+              </w:rPr>
+              <w:t xml:space="preserve">Add a link to the issue document on the test cases to see which failed </w:t>
+            </w:r>
+            <w:proofErr w:type="spellStart"/>
+            <w:r>
+              <w:rPr>
+                <w:b w:val="0"/>
+              </w:rPr>
+              <w:t>etc</w:t>
+            </w:r>
+            <w:proofErr w:type="spellEnd"/>
+            <w:r>
+              <w:rPr>
+                <w:b w:val="0"/>
+              </w:rPr>
+              <w:t xml:space="preserve"> </w:t>
+            </w:r>
+          </w:p>
+          <w:p>
+            <w:pPr>
+              <w:pStyle w:val="ListParagraph"/>
+              <w:numPr>
+                <w:ilvl w:val="0"/>
+                <w:numId w:val="3"/>
+              </w:numPr>
+            </w:pPr>
+            <w:r>
+              <w:rPr>
+                <w:b w:val="0"/>
+              </w:rPr>
+              <w:t xml:space="preserve">Make sure everything updated on raptor before each meeting with Yang </w:t>
+            </w:r>
+          </w:p>
+          <w:p>
+            <w:pPr>
+              <w:pStyle w:val="ListParagraph"/>
+              <w:numPr>
+                <w:ilvl w:val="0"/>
+                <w:numId w:val="3"/>
+              </w:numPr>
+            </w:pPr>
+            <w:r>
+              <w:rPr>
+                <w:b w:val="0"/>
+              </w:rPr>
+              <w:t>Have raptor as master, latest version to show Yang</w:t>
+            </w:r>
+          </w:p>
+          <w:p>
+            <w:pPr>
+              <w:pStyle w:val="ListParagraph"/>
+              <w:numPr>
+                <w:ilvl w:val="0"/>
+                <w:numId w:val="3"/>
+              </w:numPr>
+            </w:pPr>
+            <w:r>
+              <w:rPr>
+                <w:b w:val="0"/>
+              </w:rPr>
+              <w:t xml:space="preserve">Would it be better to have account type at the </w:t>
+            </w:r>
+            <w:r>
+              <w:rPr>
+                <w:b w:val="0"/>
+              </w:rPr>
+              <w:t>top?</w:t>
+            </w:r>
+          </w:p>
+          <w:p>
+            <w:pPr>
+              <w:pStyle w:val="ListParagraph"/>
+              <w:numPr>
+                <w:ilvl w:val="0"/>
+                <w:numId w:val="3"/>
+              </w:numPr>
+            </w:pPr>
+            <w:r>
+              <w:rPr>
+                <w:b w:val="0"/>
+              </w:rPr>
+              <w:t>JavaScript not working, need to check why</w:t>
+            </w:r>
+          </w:p>
+          <w:p>
+            <w:pPr>
+              <w:pStyle w:val="ListParagraph"/>
+              <w:numPr>
+                <w:ilvl w:val="0"/>
+                <w:numId w:val="3"/>
+              </w:numPr>
+            </w:pPr>
+            <w:r>
+              <w:rPr>
+                <w:b w:val="0"/>
+              </w:rPr>
+              <w:t xml:space="preserve">Design- make it clearer and more visually appealing </w:t>
+            </w:r>
+          </w:p>
+          <w:p>
+            <w:pPr>
+              <w:pStyle w:val="ListParagraph"/>
+              <w:numPr>
+                <w:ilvl w:val="0"/>
+                <w:numId w:val="3"/>
+              </w:numPr>
+            </w:pPr>
+            <w:r>
+              <w:rPr>
+                <w:b w:val="0"/>
+              </w:rPr>
+              <w:t xml:space="preserve">User document and technical document/ maintenance document </w:t>
+            </w:r>
+          </w:p>
           <w:p/>
         </w:tc>
       </w:tr>
@@ -329,17 +511,111 @@
           </w:p>
           <w:p>
             <w:pPr>
+              <w:pStyle w:val="ListParagraph"/>
+              <w:numPr>
+                <w:ilvl w:val="0"/>
+                <w:numId w:val="4"/>
+              </w:numPr>
               <w:tabs>
                 <w:tab w:val="center" w:pos="4150"/>
               </w:tabs>
             </w:pPr>
-          </w:p>
-          <w:p>
-            <w:pPr>
+            <w:r>
+              <w:rPr>
+                <w:b w:val="0"/>
+              </w:rPr>
+              <w:t xml:space="preserve">Show Yang database </w:t>
+            </w:r>
+          </w:p>
+          <w:p>
+            <w:pPr>
+              <w:pStyle w:val="ListParagraph"/>
+              <w:numPr>
+                <w:ilvl w:val="0"/>
+                <w:numId w:val="4"/>
+              </w:numPr>
               <w:tabs>
                 <w:tab w:val="center" w:pos="4150"/>
               </w:tabs>
             </w:pPr>
+            <w:r>
+              <w:rPr>
+                <w:b w:val="0"/>
+              </w:rPr>
+              <w:t xml:space="preserve">Make sure raptor up to date before next weeks meeting </w:t>
+            </w:r>
+          </w:p>
+          <w:p>
+            <w:pPr>
+              <w:pStyle w:val="ListParagraph"/>
+              <w:numPr>
+                <w:ilvl w:val="0"/>
+                <w:numId w:val="4"/>
+              </w:numPr>
+              <w:tabs>
+                <w:tab w:val="center" w:pos="4150"/>
+              </w:tabs>
+            </w:pPr>
+            <w:r>
+              <w:rPr>
+                <w:b w:val="0"/>
+              </w:rPr>
+              <w:t xml:space="preserve">Technical/ maintenance document </w:t>
+            </w:r>
+          </w:p>
+          <w:p>
+            <w:pPr>
+              <w:pStyle w:val="ListParagraph"/>
+              <w:numPr>
+                <w:ilvl w:val="0"/>
+                <w:numId w:val="4"/>
+              </w:numPr>
+              <w:tabs>
+                <w:tab w:val="center" w:pos="4150"/>
+              </w:tabs>
+            </w:pPr>
+            <w:r>
+              <w:rPr>
+                <w:b w:val="0"/>
+              </w:rPr>
+              <w:t xml:space="preserve">Link test document to issues </w:t>
+            </w:r>
+          </w:p>
+          <w:p>
+            <w:pPr>
+              <w:pStyle w:val="ListParagraph"/>
+              <w:numPr>
+                <w:ilvl w:val="0"/>
+                <w:numId w:val="4"/>
+              </w:numPr>
+              <w:tabs>
+                <w:tab w:val="center" w:pos="4150"/>
+              </w:tabs>
+            </w:pPr>
+            <w:r>
+              <w:rPr>
+                <w:b w:val="0"/>
+              </w:rPr>
+              <w:t xml:space="preserve">Design more appealing </w:t>
+            </w:r>
+          </w:p>
+          <w:p>
+            <w:pPr>
+              <w:pStyle w:val="ListParagraph"/>
+              <w:numPr>
+                <w:ilvl w:val="0"/>
+                <w:numId w:val="4"/>
+              </w:numPr>
+              <w:tabs>
+                <w:tab w:val="center" w:pos="4150"/>
+              </w:tabs>
+            </w:pPr>
+            <w:r>
+              <w:rPr>
+                <w:b w:val="0"/>
+              </w:rPr>
+              <w:t xml:space="preserve">Corpus index file </w:t>
+            </w:r>
           </w:p>
           <w:p>
             <w:pPr>
@@ -383,6 +659,9 @@
               </w:tabs>
               <w:cnfStyle w:val="000000010000" w:firstRow="0" w:lastRow="0" w:firstColumn="0" w:lastColumn="0" w:oddVBand="0" w:evenVBand="0" w:oddHBand="0" w:evenHBand="1" w:firstRowFirstColumn="0" w:firstRowLastColumn="0" w:lastRowFirstColumn="0" w:lastRowLastColumn="0"/>
             </w:pPr>
+            <w:r>
+              <w:t>10.40am</w:t>
+            </w:r>
           </w:p>
         </w:tc>
       </w:tr>
@@ -422,6 +701,9 @@
               </w:tabs>
               <w:cnfStyle w:val="000000100000" w:firstRow="0" w:lastRow="0" w:firstColumn="0" w:lastColumn="0" w:oddVBand="0" w:evenVBand="0" w:oddHBand="1" w:evenHBand="0" w:firstRowFirstColumn="0" w:firstRowLastColumn="0" w:lastRowFirstColumn="0" w:lastRowLastColumn="0"/>
             </w:pPr>
+            <w:r>
+              <w:t>24/10/14</w:t>
+            </w:r>
           </w:p>
         </w:tc>
       </w:tr>
@@ -461,6 +743,9 @@
               </w:tabs>
               <w:cnfStyle w:val="000000010000" w:firstRow="0" w:lastRow="0" w:firstColumn="0" w:lastColumn="0" w:oddVBand="0" w:evenVBand="0" w:oddHBand="0" w:evenHBand="1" w:firstRowFirstColumn="0" w:firstRowLastColumn="0" w:lastRowFirstColumn="0" w:lastRowLastColumn="0"/>
             </w:pPr>
+            <w:r>
+              <w:t>KITC</w:t>
+            </w:r>
           </w:p>
         </w:tc>
       </w:tr>
@@ -500,6 +785,11 @@
               </w:tabs>
               <w:cnfStyle w:val="000000100000" w:firstRow="0" w:lastRow="0" w:firstColumn="0" w:lastColumn="0" w:oddVBand="0" w:evenVBand="0" w:oddHBand="1" w:evenHBand="0" w:firstRowFirstColumn="0" w:firstRowLastColumn="0" w:lastRowFirstColumn="0" w:lastRowLastColumn="0"/>
             </w:pPr>
+            <w:r>
+              <w:t>10am</w:t>
+            </w:r>
+            <w:bookmarkStart w:id="0" w:name="_GoBack"/>
+            <w:bookmarkEnd w:id="0"/>
           </w:p>
         </w:tc>
       </w:tr>
@@ -631,9 +921,235 @@
     </w:lvl>
   </w:abstractNum>
   <w:abstractNum w:abstractNumId="1">
+    <w:nsid w:val="10540C72"/>
+    <w:multiLevelType w:val="hybridMultilevel"/>
+    <w:tmpl w:val="69C8ABC0"/>
+    <w:lvl w:ilvl="0" w:tplc="04090001">
+      <w:start w:val="1"/>
+      <w:numFmt w:val="bullet"/>
+      <w:lvlText w:val=""/>
+      <w:lvlJc w:val="left"/>
+      <w:pPr>
+        <w:ind w:left="720" w:hanging="360"/>
+      </w:pPr>
+      <w:rPr>
+        <w:rFonts w:ascii="Symbol" w:hAnsi="Symbol" w:hint="default"/>
+      </w:rPr>
+    </w:lvl>
+    <w:lvl w:ilvl="1" w:tplc="04090003" w:tentative="1">
+      <w:start w:val="1"/>
+      <w:numFmt w:val="bullet"/>
+      <w:lvlText w:val="o"/>
+      <w:lvlJc w:val="left"/>
+      <w:pPr>
+        <w:ind w:left="1440" w:hanging="360"/>
+      </w:pPr>
+      <w:rPr>
+        <w:rFonts w:ascii="Courier New" w:hAnsi="Courier New" w:hint="default"/>
+      </w:rPr>
+    </w:lvl>
+    <w:lvl w:ilvl="2" w:tplc="04090005" w:tentative="1">
+      <w:start w:val="1"/>
+      <w:numFmt w:val="bullet"/>
+      <w:lvlText w:val=""/>
+      <w:lvlJc w:val="left"/>
+      <w:pPr>
+        <w:ind w:left="2160" w:hanging="360"/>
+      </w:pPr>
+      <w:rPr>
+        <w:rFonts w:ascii="Wingdings" w:hAnsi="Wingdings" w:hint="default"/>
+      </w:rPr>
+    </w:lvl>
+    <w:lvl w:ilvl="3" w:tplc="04090001" w:tentative="1">
+      <w:start w:val="1"/>
+      <w:numFmt w:val="bullet"/>
+      <w:lvlText w:val=""/>
+      <w:lvlJc w:val="left"/>
+      <w:pPr>
+        <w:ind w:left="2880" w:hanging="360"/>
+      </w:pPr>
+      <w:rPr>
+        <w:rFonts w:ascii="Symbol" w:hAnsi="Symbol" w:hint="default"/>
+      </w:rPr>
+    </w:lvl>
+    <w:lvl w:ilvl="4" w:tplc="04090003" w:tentative="1">
+      <w:start w:val="1"/>
+      <w:numFmt w:val="bullet"/>
+      <w:lvlText w:val="o"/>
+      <w:lvlJc w:val="left"/>
+      <w:pPr>
+        <w:ind w:left="3600" w:hanging="360"/>
+      </w:pPr>
+      <w:rPr>
+        <w:rFonts w:ascii="Courier New" w:hAnsi="Courier New" w:hint="default"/>
+      </w:rPr>
+    </w:lvl>
+    <w:lvl w:ilvl="5" w:tplc="04090005" w:tentative="1">
+      <w:start w:val="1"/>
+      <w:numFmt w:val="bullet"/>
+      <w:lvlText w:val=""/>
+      <w:lvlJc w:val="left"/>
+      <w:pPr>
+        <w:ind w:left="4320" w:hanging="360"/>
+      </w:pPr>
+      <w:rPr>
+        <w:rFonts w:ascii="Wingdings" w:hAnsi="Wingdings" w:hint="default"/>
+      </w:rPr>
+    </w:lvl>
+    <w:lvl w:ilvl="6" w:tplc="04090001" w:tentative="1">
+      <w:start w:val="1"/>
+      <w:numFmt w:val="bullet"/>
+      <w:lvlText w:val=""/>
+      <w:lvlJc w:val="left"/>
+      <w:pPr>
+        <w:ind w:left="5040" w:hanging="360"/>
+      </w:pPr>
+      <w:rPr>
+        <w:rFonts w:ascii="Symbol" w:hAnsi="Symbol" w:hint="default"/>
+      </w:rPr>
+    </w:lvl>
+    <w:lvl w:ilvl="7" w:tplc="04090003" w:tentative="1">
+      <w:start w:val="1"/>
+      <w:numFmt w:val="bullet"/>
+      <w:lvlText w:val="o"/>
+      <w:lvlJc w:val="left"/>
+      <w:pPr>
+        <w:ind w:left="5760" w:hanging="360"/>
+      </w:pPr>
+      <w:rPr>
+        <w:rFonts w:ascii="Courier New" w:hAnsi="Courier New" w:hint="default"/>
+      </w:rPr>
+    </w:lvl>
+    <w:lvl w:ilvl="8" w:tplc="04090005" w:tentative="1">
+      <w:start w:val="1"/>
+      <w:numFmt w:val="bullet"/>
+      <w:lvlText w:val=""/>
+      <w:lvlJc w:val="left"/>
+      <w:pPr>
+        <w:ind w:left="6480" w:hanging="360"/>
+      </w:pPr>
+      <w:rPr>
+        <w:rFonts w:ascii="Wingdings" w:hAnsi="Wingdings" w:hint="default"/>
+      </w:rPr>
+    </w:lvl>
+  </w:abstractNum>
+  <w:abstractNum w:abstractNumId="2">
     <w:nsid w:val="10EA159D"/>
     <w:multiLevelType w:val="hybridMultilevel"/>
     <w:tmpl w:val="C5AC082C"/>
+    <w:lvl w:ilvl="0" w:tplc="04090001">
+      <w:start w:val="1"/>
+      <w:numFmt w:val="bullet"/>
+      <w:lvlText w:val=""/>
+      <w:lvlJc w:val="left"/>
+      <w:pPr>
+        <w:ind w:left="720" w:hanging="360"/>
+      </w:pPr>
+      <w:rPr>
+        <w:rFonts w:ascii="Symbol" w:hAnsi="Symbol" w:hint="default"/>
+      </w:rPr>
+    </w:lvl>
+    <w:lvl w:ilvl="1" w:tplc="04090003" w:tentative="1">
+      <w:start w:val="1"/>
+      <w:numFmt w:val="bullet"/>
+      <w:lvlText w:val="o"/>
+      <w:lvlJc w:val="left"/>
+      <w:pPr>
+        <w:ind w:left="1440" w:hanging="360"/>
+      </w:pPr>
+      <w:rPr>
+        <w:rFonts w:ascii="Courier New" w:hAnsi="Courier New" w:hint="default"/>
+      </w:rPr>
+    </w:lvl>
+    <w:lvl w:ilvl="2" w:tplc="04090005" w:tentative="1">
+      <w:start w:val="1"/>
+      <w:numFmt w:val="bullet"/>
+      <w:lvlText w:val=""/>
+      <w:lvlJc w:val="left"/>
+      <w:pPr>
+        <w:ind w:left="2160" w:hanging="360"/>
+      </w:pPr>
+      <w:rPr>
+        <w:rFonts w:ascii="Wingdings" w:hAnsi="Wingdings" w:hint="default"/>
+      </w:rPr>
+    </w:lvl>
+    <w:lvl w:ilvl="3" w:tplc="04090001" w:tentative="1">
+      <w:start w:val="1"/>
+      <w:numFmt w:val="bullet"/>
+      <w:lvlText w:val=""/>
+      <w:lvlJc w:val="left"/>
+      <w:pPr>
+        <w:ind w:left="2880" w:hanging="360"/>
+      </w:pPr>
+      <w:rPr>
+        <w:rFonts w:ascii="Symbol" w:hAnsi="Symbol" w:hint="default"/>
+      </w:rPr>
+    </w:lvl>
+    <w:lvl w:ilvl="4" w:tplc="04090003" w:tentative="1">
+      <w:start w:val="1"/>
+      <w:numFmt w:val="bullet"/>
+      <w:lvlText w:val="o"/>
+      <w:lvlJc w:val="left"/>
+      <w:pPr>
+        <w:ind w:left="3600" w:hanging="360"/>
+      </w:pPr>
+      <w:rPr>
+        <w:rFonts w:ascii="Courier New" w:hAnsi="Courier New" w:hint="default"/>
+      </w:rPr>
+    </w:lvl>
+    <w:lvl w:ilvl="5" w:tplc="04090005" w:tentative="1">
+      <w:start w:val="1"/>
+      <w:numFmt w:val="bullet"/>
+      <w:lvlText w:val=""/>
+      <w:lvlJc w:val="left"/>
+      <w:pPr>
+        <w:ind w:left="4320" w:hanging="360"/>
+      </w:pPr>
+      <w:rPr>
+        <w:rFonts w:ascii="Wingdings" w:hAnsi="Wingdings" w:hint="default"/>
+      </w:rPr>
+    </w:lvl>
+    <w:lvl w:ilvl="6" w:tplc="04090001" w:tentative="1">
+      <w:start w:val="1"/>
+      <w:numFmt w:val="bullet"/>
+      <w:lvlText w:val=""/>
+      <w:lvlJc w:val="left"/>
+      <w:pPr>
+        <w:ind w:left="5040" w:hanging="360"/>
+      </w:pPr>
+      <w:rPr>
+        <w:rFonts w:ascii="Symbol" w:hAnsi="Symbol" w:hint="default"/>
+      </w:rPr>
+    </w:lvl>
+    <w:lvl w:ilvl="7" w:tplc="04090003" w:tentative="1">
+      <w:start w:val="1"/>
+      <w:numFmt w:val="bullet"/>
+      <w:lvlText w:val="o"/>
+      <w:lvlJc w:val="left"/>
+      <w:pPr>
+        <w:ind w:left="5760" w:hanging="360"/>
+      </w:pPr>
+      <w:rPr>
+        <w:rFonts w:ascii="Courier New" w:hAnsi="Courier New" w:hint="default"/>
+      </w:rPr>
+    </w:lvl>
+    <w:lvl w:ilvl="8" w:tplc="04090005" w:tentative="1">
+      <w:start w:val="1"/>
+      <w:numFmt w:val="bullet"/>
+      <w:lvlText w:val=""/>
+      <w:lvlJc w:val="left"/>
+      <w:pPr>
+        <w:ind w:left="6480" w:hanging="360"/>
+      </w:pPr>
+      <w:rPr>
+        <w:rFonts w:ascii="Wingdings" w:hAnsi="Wingdings" w:hint="default"/>
+      </w:rPr>
+    </w:lvl>
+  </w:abstractNum>
+  <w:abstractNum w:abstractNumId="3">
+    <w:nsid w:val="54B602EF"/>
+    <w:multiLevelType w:val="hybridMultilevel"/>
+    <w:tmpl w:val="742AFB3A"/>
     <w:lvl w:ilvl="0" w:tplc="04090001">
       <w:start w:val="1"/>
       <w:numFmt w:val="bullet"/>
@@ -747,7 +1263,13 @@
     <w:abstractNumId w:val="0"/>
   </w:num>
   <w:num w:numId="2">
+    <w:abstractNumId w:val="2"/>
+  </w:num>
+  <w:num w:numId="3">
     <w:abstractNumId w:val="1"/>
+  </w:num>
+  <w:num w:numId="4">
+    <w:abstractNumId w:val="3"/>
   </w:num>
 </w:numbering>
 </file>
@@ -2149,7 +2671,7 @@
 </file>
 
 <file path=customXml/itemProps1.xml><?xml version="1.0" encoding="utf-8"?>
-<ds:datastoreItem xmlns:ds="http://schemas.openxmlformats.org/officeDocument/2006/customXml" ds:itemID="{26D471A9-CD5A-DF47-82A9-56E6A469E56D}">
+<ds:datastoreItem xmlns:ds="http://schemas.openxmlformats.org/officeDocument/2006/customXml" ds:itemID="{7C9369C0-938D-D640-B35A-A581F19C1B68}">
   <ds:schemaRefs>
     <ds:schemaRef ds:uri="http://schemas.openxmlformats.org/officeDocument/2006/bibliography"/>
   </ds:schemaRefs>

</xml_diff>